<commit_message>
Otvet 2 Hristafonov dobavlen
</commit_message>
<xml_diff>
--- a/Voprosi.Aleksandr otvetq.docx
+++ b/Voprosi.Aleksandr otvetq.docx
@@ -28,8 +28,6 @@
         </w:rPr>
         <w:t>vse</w:t>
       </w:r>
-      <w:bookmarkStart w:id="0" w:name="_GoBack"/>
-      <w:bookmarkEnd w:id="0"/>
     </w:p>
     <w:p>
       <w:pPr>
@@ -42,6 +40,32 @@
       <w:r>
         <w:t>Чем оканчиваются день и ночь?</w:t>
       </w:r>
+    </w:p>
+    <w:p>
+      <w:pPr>
+        <w:pStyle w:val="ListParagraph"/>
+        <w:numPr>
+          <w:ilvl w:val="0"/>
+          <w:numId w:val="1"/>
+        </w:numPr>
+      </w:pPr>
+      <w:r>
+        <w:rPr>
+          <w:lang w:val="en-US"/>
+        </w:rPr>
+        <w:t>“</w:t>
+      </w:r>
+      <w:r>
+        <w:t>Ь</w:t>
+      </w:r>
+      <w:r>
+        <w:rPr>
+          <w:lang w:val="en-US"/>
+        </w:rPr>
+        <w:t>”</w:t>
+      </w:r>
+      <w:bookmarkStart w:id="0" w:name="_GoBack"/>
+      <w:bookmarkEnd w:id="0"/>
     </w:p>
     <w:p>
       <w:pPr>

</xml_diff>

<commit_message>
Otvet 3 Hristafonov dobavlen
</commit_message>
<xml_diff>
--- a/Voprosi.Aleksandr otvetq.docx
+++ b/Voprosi.Aleksandr otvetq.docx
@@ -64,8 +64,6 @@
         </w:rPr>
         <w:t>”</w:t>
       </w:r>
-      <w:bookmarkStart w:id="0" w:name="_GoBack"/>
-      <w:bookmarkEnd w:id="0"/>
     </w:p>
     <w:p>
       <w:pPr>
@@ -78,6 +76,31 @@
       <w:r>
         <w:t>На какой вопрос нельзя ответить “нет”?</w:t>
       </w:r>
+    </w:p>
+    <w:p>
+      <w:pPr>
+        <w:pStyle w:val="ListParagraph"/>
+        <w:numPr>
+          <w:ilvl w:val="0"/>
+          <w:numId w:val="1"/>
+        </w:numPr>
+      </w:pPr>
+      <w:proofErr w:type="spellStart"/>
+      <w:r>
+        <w:rPr>
+          <w:lang w:val="en-US"/>
+        </w:rPr>
+        <w:t>Tq</w:t>
+      </w:r>
+      <w:proofErr w:type="spellEnd"/>
+      <w:r>
+        <w:rPr>
+          <w:lang w:val="en-US"/>
+        </w:rPr>
+        <w:t xml:space="preserve"> ziv?</w:t>
+      </w:r>
+      <w:bookmarkStart w:id="0" w:name="_GoBack"/>
+      <w:bookmarkEnd w:id="0"/>
     </w:p>
     <w:sectPr>
       <w:pgSz w:w="11906" w:h="16838"/>

</xml_diff>